<commit_message>
Correzione errore di refuso nella documentazione (mancavano i not null nella parte sql delle create table).
</commit_message>
<xml_diff>
--- a/database/Rollo - Documentazione informatica.docx
+++ b/database/Rollo - Documentazione informatica.docx
@@ -1845,9 +1845,9 @@
           <w:noProof/>
         </w:rPr>
         <w:drawing>
-          <wp:inline distT="0" distB="0" distL="0" distR="0" wp14:anchorId="6DF980AA" wp14:editId="59BD1971">
-            <wp:extent cx="5940425" cy="1478915"/>
-            <wp:effectExtent l="0" t="0" r="3175" b="6985"/>
+          <wp:inline distT="0" distB="0" distL="0" distR="0" wp14:anchorId="6DF980AA" wp14:editId="2AE20E5F">
+            <wp:extent cx="5940425" cy="1456485"/>
+            <wp:effectExtent l="0" t="0" r="3175" b="0"/>
             <wp:docPr id="1085535281" name="Picture 1"/>
             <wp:cNvGraphicFramePr>
               <a:graphicFrameLocks xmlns:a="http://schemas.openxmlformats.org/drawingml/2006/main" noChangeAspect="1"/>
@@ -1860,7 +1860,13 @@
                     <pic:cNvPicPr/>
                   </pic:nvPicPr>
                   <pic:blipFill>
-                    <a:blip r:embed="rId11"/>
+                    <a:blip r:embed="rId11">
+                      <a:extLst>
+                        <a:ext uri="{28A0092B-C50C-407E-A947-70E740481C1C}">
+                          <a14:useLocalDpi xmlns:a14="http://schemas.microsoft.com/office/drawing/2010/main" val="0"/>
+                        </a:ext>
+                      </a:extLst>
+                    </a:blip>
                     <a:stretch>
                       <a:fillRect/>
                     </a:stretch>
@@ -1868,7 +1874,7 @@
                   <pic:spPr>
                     <a:xfrm>
                       <a:off x="0" y="0"/>
-                      <a:ext cx="5940425" cy="1478915"/>
+                      <a:ext cx="5940425" cy="1456485"/>
                     </a:xfrm>
                     <a:prstGeom prst="rect">
                       <a:avLst/>
@@ -1899,8 +1905,8 @@
           <w:noProof/>
         </w:rPr>
         <w:drawing>
-          <wp:inline distT="0" distB="0" distL="0" distR="0" wp14:anchorId="71508973" wp14:editId="6950D0BC">
-            <wp:extent cx="5940425" cy="1812290"/>
+          <wp:inline distT="0" distB="0" distL="0" distR="0" wp14:anchorId="71508973" wp14:editId="79AC7A03">
+            <wp:extent cx="5940425" cy="1795942"/>
             <wp:effectExtent l="0" t="0" r="3175" b="0"/>
             <wp:docPr id="1776418562" name="Picture 1"/>
             <wp:cNvGraphicFramePr>
@@ -1914,7 +1920,13 @@
                     <pic:cNvPicPr/>
                   </pic:nvPicPr>
                   <pic:blipFill>
-                    <a:blip r:embed="rId12"/>
+                    <a:blip r:embed="rId12">
+                      <a:extLst>
+                        <a:ext uri="{28A0092B-C50C-407E-A947-70E740481C1C}">
+                          <a14:useLocalDpi xmlns:a14="http://schemas.microsoft.com/office/drawing/2010/main" val="0"/>
+                        </a:ext>
+                      </a:extLst>
+                    </a:blip>
                     <a:stretch>
                       <a:fillRect/>
                     </a:stretch>
@@ -1922,7 +1934,7 @@
                   <pic:spPr>
                     <a:xfrm>
                       <a:off x="0" y="0"/>
-                      <a:ext cx="5940425" cy="1812290"/>
+                      <a:ext cx="5940425" cy="1795942"/>
                     </a:xfrm>
                     <a:prstGeom prst="rect">
                       <a:avLst/>
@@ -1953,10 +1965,10 @@
           <w:noProof/>
         </w:rPr>
         <w:drawing>
-          <wp:inline distT="0" distB="0" distL="0" distR="0" wp14:anchorId="13DA2770" wp14:editId="13DFF435">
-            <wp:extent cx="5940425" cy="1477010"/>
-            <wp:effectExtent l="0" t="0" r="3175" b="8890"/>
-            <wp:docPr id="845443945" name="Picture 1" descr="A screen shot of a computer&#10;&#10;Description automatically generated"/>
+          <wp:inline distT="0" distB="0" distL="0" distR="0" wp14:anchorId="13DA2770" wp14:editId="2738EE87">
+            <wp:extent cx="5940149" cy="1477010"/>
+            <wp:effectExtent l="0" t="0" r="3810" b="8890"/>
+            <wp:docPr id="845443945" name="Picture 1"/>
             <wp:cNvGraphicFramePr>
               <a:graphicFrameLocks xmlns:a="http://schemas.openxmlformats.org/drawingml/2006/main" noChangeAspect="1"/>
             </wp:cNvGraphicFramePr>
@@ -1964,11 +1976,17 @@
               <a:graphicData uri="http://schemas.openxmlformats.org/drawingml/2006/picture">
                 <pic:pic xmlns:pic="http://schemas.openxmlformats.org/drawingml/2006/picture">
                   <pic:nvPicPr>
-                    <pic:cNvPr id="845443945" name="Picture 1" descr="A screen shot of a computer&#10;&#10;Description automatically generated"/>
+                    <pic:cNvPr id="845443945" name="Picture 1"/>
                     <pic:cNvPicPr/>
                   </pic:nvPicPr>
                   <pic:blipFill>
-                    <a:blip r:embed="rId13"/>
+                    <a:blip r:embed="rId13">
+                      <a:extLst>
+                        <a:ext uri="{28A0092B-C50C-407E-A947-70E740481C1C}">
+                          <a14:useLocalDpi xmlns:a14="http://schemas.microsoft.com/office/drawing/2010/main" val="0"/>
+                        </a:ext>
+                      </a:extLst>
+                    </a:blip>
                     <a:stretch>
                       <a:fillRect/>
                     </a:stretch>
@@ -1976,7 +1994,7 @@
                   <pic:spPr>
                     <a:xfrm>
                       <a:off x="0" y="0"/>
-                      <a:ext cx="5940425" cy="1477010"/>
+                      <a:ext cx="5940149" cy="1477010"/>
                     </a:xfrm>
                     <a:prstGeom prst="rect">
                       <a:avLst/>
@@ -2008,10 +2026,10 @@
           <w:noProof/>
         </w:rPr>
         <w:drawing>
-          <wp:inline distT="0" distB="0" distL="0" distR="0" wp14:anchorId="2DF6A8A3" wp14:editId="249978D4">
-            <wp:extent cx="5940425" cy="1510030"/>
-            <wp:effectExtent l="0" t="0" r="3175" b="0"/>
-            <wp:docPr id="2863075" name="Picture 1" descr="A computer screen shot of a program&#10;&#10;Description automatically generated"/>
+          <wp:inline distT="0" distB="0" distL="0" distR="0" wp14:anchorId="2DF6A8A3" wp14:editId="1DA0DB18">
+            <wp:extent cx="5940425" cy="1497853"/>
+            <wp:effectExtent l="0" t="0" r="3175" b="7620"/>
+            <wp:docPr id="2863075" name="Picture 1"/>
             <wp:cNvGraphicFramePr>
               <a:graphicFrameLocks xmlns:a="http://schemas.openxmlformats.org/drawingml/2006/main" noChangeAspect="1"/>
             </wp:cNvGraphicFramePr>
@@ -2019,11 +2037,17 @@
               <a:graphicData uri="http://schemas.openxmlformats.org/drawingml/2006/picture">
                 <pic:pic xmlns:pic="http://schemas.openxmlformats.org/drawingml/2006/picture">
                   <pic:nvPicPr>
-                    <pic:cNvPr id="2863075" name="Picture 1" descr="A computer screen shot of a program&#10;&#10;Description automatically generated"/>
+                    <pic:cNvPr id="2863075" name="Picture 1"/>
                     <pic:cNvPicPr/>
                   </pic:nvPicPr>
                   <pic:blipFill>
-                    <a:blip r:embed="rId14"/>
+                    <a:blip r:embed="rId14">
+                      <a:extLst>
+                        <a:ext uri="{28A0092B-C50C-407E-A947-70E740481C1C}">
+                          <a14:useLocalDpi xmlns:a14="http://schemas.microsoft.com/office/drawing/2010/main" val="0"/>
+                        </a:ext>
+                      </a:extLst>
+                    </a:blip>
                     <a:stretch>
                       <a:fillRect/>
                     </a:stretch>
@@ -2031,7 +2055,7 @@
                   <pic:spPr>
                     <a:xfrm>
                       <a:off x="0" y="0"/>
-                      <a:ext cx="5940425" cy="1510030"/>
+                      <a:ext cx="5940425" cy="1497853"/>
                     </a:xfrm>
                     <a:prstGeom prst="rect">
                       <a:avLst/>
@@ -2062,10 +2086,10 @@
           <w:noProof/>
         </w:rPr>
         <w:drawing>
-          <wp:inline distT="0" distB="0" distL="0" distR="0" wp14:anchorId="7129A0E3" wp14:editId="2CA02805">
-            <wp:extent cx="5940425" cy="2429510"/>
-            <wp:effectExtent l="0" t="0" r="3175" b="8890"/>
-            <wp:docPr id="2093452355" name="Picture 1" descr="A computer screen shot of a code&#10;&#10;Description automatically generated"/>
+          <wp:inline distT="0" distB="0" distL="0" distR="0" wp14:anchorId="7129A0E3" wp14:editId="59F7D802">
+            <wp:extent cx="5940425" cy="2397911"/>
+            <wp:effectExtent l="0" t="0" r="3175" b="2540"/>
+            <wp:docPr id="2093452355" name="Picture 1"/>
             <wp:cNvGraphicFramePr>
               <a:graphicFrameLocks xmlns:a="http://schemas.openxmlformats.org/drawingml/2006/main" noChangeAspect="1"/>
             </wp:cNvGraphicFramePr>
@@ -2073,11 +2097,17 @@
               <a:graphicData uri="http://schemas.openxmlformats.org/drawingml/2006/picture">
                 <pic:pic xmlns:pic="http://schemas.openxmlformats.org/drawingml/2006/picture">
                   <pic:nvPicPr>
-                    <pic:cNvPr id="2093452355" name="Picture 1" descr="A computer screen shot of a code&#10;&#10;Description automatically generated"/>
+                    <pic:cNvPr id="2093452355" name="Picture 1"/>
                     <pic:cNvPicPr/>
                   </pic:nvPicPr>
                   <pic:blipFill>
-                    <a:blip r:embed="rId15"/>
+                    <a:blip r:embed="rId15">
+                      <a:extLst>
+                        <a:ext uri="{28A0092B-C50C-407E-A947-70E740481C1C}">
+                          <a14:useLocalDpi xmlns:a14="http://schemas.microsoft.com/office/drawing/2010/main" val="0"/>
+                        </a:ext>
+                      </a:extLst>
+                    </a:blip>
                     <a:stretch>
                       <a:fillRect/>
                     </a:stretch>
@@ -2085,7 +2115,7 @@
                   <pic:spPr>
                     <a:xfrm>
                       <a:off x="0" y="0"/>
-                      <a:ext cx="5940425" cy="2429510"/>
+                      <a:ext cx="5940425" cy="2397911"/>
                     </a:xfrm>
                     <a:prstGeom prst="rect">
                       <a:avLst/>
@@ -2121,10 +2151,10 @@
           <w:noProof/>
         </w:rPr>
         <w:drawing>
-          <wp:inline distT="0" distB="0" distL="0" distR="0" wp14:anchorId="2B594563" wp14:editId="5784E54F">
-            <wp:extent cx="5940425" cy="1393825"/>
+          <wp:inline distT="0" distB="0" distL="0" distR="0" wp14:anchorId="2B594563" wp14:editId="02B86D6A">
+            <wp:extent cx="5940425" cy="1418450"/>
             <wp:effectExtent l="0" t="0" r="3175" b="0"/>
-            <wp:docPr id="1957201226" name="Picture 1" descr="A computer screen with text&#10;&#10;Description automatically generated"/>
+            <wp:docPr id="1957201226" name="Picture 1"/>
             <wp:cNvGraphicFramePr>
               <a:graphicFrameLocks xmlns:a="http://schemas.openxmlformats.org/drawingml/2006/main" noChangeAspect="1"/>
             </wp:cNvGraphicFramePr>
@@ -2132,11 +2162,17 @@
               <a:graphicData uri="http://schemas.openxmlformats.org/drawingml/2006/picture">
                 <pic:pic xmlns:pic="http://schemas.openxmlformats.org/drawingml/2006/picture">
                   <pic:nvPicPr>
-                    <pic:cNvPr id="1957201226" name="Picture 1" descr="A computer screen with text&#10;&#10;Description automatically generated"/>
+                    <pic:cNvPr id="1957201226" name="Picture 1"/>
                     <pic:cNvPicPr/>
                   </pic:nvPicPr>
                   <pic:blipFill>
-                    <a:blip r:embed="rId16"/>
+                    <a:blip r:embed="rId16">
+                      <a:extLst>
+                        <a:ext uri="{28A0092B-C50C-407E-A947-70E740481C1C}">
+                          <a14:useLocalDpi xmlns:a14="http://schemas.microsoft.com/office/drawing/2010/main" val="0"/>
+                        </a:ext>
+                      </a:extLst>
+                    </a:blip>
                     <a:stretch>
                       <a:fillRect/>
                     </a:stretch>
@@ -2144,7 +2180,7 @@
                   <pic:spPr>
                     <a:xfrm>
                       <a:off x="0" y="0"/>
-                      <a:ext cx="5940425" cy="1393825"/>
+                      <a:ext cx="5965273" cy="1424383"/>
                     </a:xfrm>
                     <a:prstGeom prst="rect">
                       <a:avLst/>
@@ -2553,7 +2589,7 @@
         <v:path o:extrusionok="f" gradientshapeok="t" o:connecttype="rect"/>
         <o:lock v:ext="edit" aspectratio="t"/>
       </v:shapetype>
-      <v:shape id="_x0000_i1234" type="#_x0000_t75" style="width:312pt;height:312pt;visibility:visible;mso-wrap-style:square" o:bullet="t">
+      <v:shape id="_x0000_i1029" type="#_x0000_t75" style="width:312pt;height:312pt;visibility:visible;mso-wrap-style:square" o:bullet="t">
         <v:imagedata r:id="rId1" o:title=""/>
       </v:shape>
     </w:pict>

</xml_diff>

<commit_message>
fine della parte di informatica
</commit_message>
<xml_diff>
--- a/database/Rollo - Documentazione informatica.docx
+++ b/database/Rollo - Documentazione informatica.docx
@@ -433,9 +433,14 @@
       </w:r>
     </w:p>
     <w:p>
-      <w:r>
-        <w:rPr>
-          <w:noProof/>
+      <w:pPr>
+        <w:rPr>
+          <w:rFonts w:ascii="Trebuchet MS" w:hAnsi="Trebuchet MS"/>
+        </w:rPr>
+      </w:pPr>
+      <w:r>
+        <w:rPr>
+          <w:rFonts w:ascii="Trebuchet MS" w:hAnsi="Trebuchet MS"/>
         </w:rPr>
         <w:drawing>
           <wp:inline distT="0" distB="0" distL="0" distR="0" wp14:anchorId="6768EC47" wp14:editId="3F3D48FE">
@@ -480,15 +485,35 @@
     </w:p>
     <w:p>
       <w:pPr>
-        <w:rPr>
-          <w:rFonts w:ascii="Montserrat ExtraBold" w:hAnsi="Montserrat ExtraBold"/>
-          <w:sz w:val="40"/>
-          <w:szCs w:val="40"/>
-        </w:rPr>
-      </w:pPr>
-      <w:r>
-        <w:br w:type="page"/>
-      </w:r>
+        <w:pStyle w:val="Contenutocornice"/>
+        <w:jc w:val="right"/>
+        <w:rPr>
+          <w:rFonts w:ascii="Trebuchet MS" w:hAnsi="Trebuchet MS"/>
+        </w:rPr>
+      </w:pPr>
+      <w:hyperlink r:id="rId9" w:history="1">
+        <w:r>
+          <w:rPr>
+            <w:rStyle w:val="Hyperlink"/>
+            <w:rFonts w:ascii="Trebuchet MS" w:hAnsi="Trebuchet MS"/>
+          </w:rPr>
+          <w:t xml:space="preserve">Documentazione nel file allegato: </w:t>
+        </w:r>
+        <w:r>
+          <w:rPr>
+            <w:rStyle w:val="Hyperlink"/>
+            <w:rFonts w:ascii="Trebuchet MS" w:hAnsi="Trebuchet MS"/>
+          </w:rPr>
+          <w:t>Documentazione E-R</w:t>
+        </w:r>
+        <w:r>
+          <w:rPr>
+            <w:rStyle w:val="Hyperlink"/>
+            <w:rFonts w:ascii="Trebuchet MS" w:hAnsi="Trebuchet MS"/>
+          </w:rPr>
+          <w:t>.pdf</w:t>
+        </w:r>
+      </w:hyperlink>
     </w:p>
     <w:p>
       <w:pPr>
@@ -506,7 +531,6 @@
           <w:b/>
           <w:bCs/>
         </w:rPr>
-        <w:lastRenderedPageBreak/>
         <w:t>3. Motivazione delle scelte iniziali</w:t>
       </w:r>
     </w:p>
@@ -568,6 +592,7 @@
         <w:rPr>
           <w:rFonts w:ascii="Trebuchet MS" w:hAnsi="Trebuchet MS"/>
         </w:rPr>
+        <w:lastRenderedPageBreak/>
         <w:t xml:space="preserve">Ogni entità ha un suo identificatore singolo interno, sufficiente ad indivituare in modo univoco ogni sua istanza. </w:t>
       </w:r>
     </w:p>
@@ -904,7 +929,7 @@
                     </pic:cNvPicPr>
                   </pic:nvPicPr>
                   <pic:blipFill>
-                    <a:blip r:embed="rId9"/>
+                    <a:blip r:embed="rId10"/>
                     <a:srcRect l="4126" t="10256" r="4136" b="9311"/>
                     <a:stretch>
                       <a:fillRect/>
@@ -980,7 +1005,6 @@
         <w:rPr>
           <w:rFonts w:ascii="Trebuchet MS" w:hAnsi="Trebuchet MS"/>
         </w:rPr>
-        <w:lastRenderedPageBreak/>
         <w:t>L’attributo composto “Indirizzo” di “Sede” viene scomposto negli attributi “comune”, “cap”, “via” e “n° civico”.</w:t>
       </w:r>
     </w:p>
@@ -997,6 +1021,7 @@
         <w:rPr>
           <w:noProof/>
         </w:rPr>
+        <w:lastRenderedPageBreak/>
         <w:drawing>
           <wp:anchor distT="0" distB="0" distL="0" distR="0" simplePos="0" relativeHeight="251658752" behindDoc="0" locked="0" layoutInCell="0" allowOverlap="1" wp14:anchorId="59B618B6" wp14:editId="53CD4E0D">
             <wp:simplePos x="0" y="0"/>
@@ -1023,7 +1048,7 @@
                     </pic:cNvPicPr>
                   </pic:nvPicPr>
                   <pic:blipFill>
-                    <a:blip r:embed="rId10" cstate="print">
+                    <a:blip r:embed="rId11" cstate="print">
                       <a:extLst>
                         <a:ext uri="{28A0092B-C50C-407E-A947-70E740481C1C}">
                           <a14:useLocalDpi xmlns:a14="http://schemas.microsoft.com/office/drawing/2010/main" val="0"/>
@@ -1561,6 +1586,33 @@
     </w:p>
     <w:p>
       <w:pPr>
+        <w:pStyle w:val="Contenutocornice"/>
+        <w:jc w:val="right"/>
+        <w:rPr>
+          <w:rFonts w:ascii="Trebuchet MS" w:hAnsi="Trebuchet MS"/>
+        </w:rPr>
+      </w:pPr>
+      <w:hyperlink r:id="rId12" w:history="1">
+        <w:r>
+          <w:rPr>
+            <w:rStyle w:val="Hyperlink"/>
+            <w:rFonts w:ascii="Trebuchet MS" w:hAnsi="Trebuchet MS"/>
+          </w:rPr>
+          <w:t>Documentazione nel file allegato: Documentazione - Schema Logico.pdf</w:t>
+        </w:r>
+      </w:hyperlink>
+    </w:p>
+    <w:p>
+      <w:pPr>
+        <w:pStyle w:val="ListParagraph"/>
+        <w:ind w:left="0"/>
+        <w:rPr>
+          <w:rFonts w:ascii="Trebuchet MS" w:hAnsi="Trebuchet MS"/>
+        </w:rPr>
+      </w:pPr>
+    </w:p>
+    <w:p>
+      <w:pPr>
         <w:pStyle w:val="Heading1"/>
         <w:rPr>
           <w:rFonts w:ascii="Trebuchet MS" w:hAnsi="Trebuchet MS"/>
@@ -1926,7 +1978,7 @@
                     </pic:cNvPicPr>
                   </pic:nvPicPr>
                   <pic:blipFill>
-                    <a:blip r:embed="rId11"/>
+                    <a:blip r:embed="rId13"/>
                     <a:stretch>
                       <a:fillRect/>
                     </a:stretch>
@@ -2014,7 +2066,7 @@
                     </pic:cNvPicPr>
                   </pic:nvPicPr>
                   <pic:blipFill>
-                    <a:blip r:embed="rId12"/>
+                    <a:blip r:embed="rId14"/>
                     <a:stretch>
                       <a:fillRect/>
                     </a:stretch>
@@ -2095,7 +2147,7 @@
                     </pic:cNvPicPr>
                   </pic:nvPicPr>
                   <pic:blipFill>
-                    <a:blip r:embed="rId13"/>
+                    <a:blip r:embed="rId15"/>
                     <a:stretch>
                       <a:fillRect/>
                     </a:stretch>
@@ -2164,7 +2216,7 @@
                     </pic:cNvPicPr>
                   </pic:nvPicPr>
                   <pic:blipFill>
-                    <a:blip r:embed="rId14"/>
+                    <a:blip r:embed="rId16"/>
                     <a:stretch>
                       <a:fillRect/>
                     </a:stretch>
@@ -2233,7 +2285,7 @@
                     </pic:cNvPicPr>
                   </pic:nvPicPr>
                   <pic:blipFill>
-                    <a:blip r:embed="rId15">
+                    <a:blip r:embed="rId17">
                       <a:extLst>
                         <a:ext uri="{28A0092B-C50C-407E-A947-70E740481C1C}">
                           <a14:useLocalDpi xmlns:a14="http://schemas.microsoft.com/office/drawing/2010/main" val="0"/>
@@ -2308,7 +2360,7 @@
                     </pic:cNvPicPr>
                   </pic:nvPicPr>
                   <pic:blipFill>
-                    <a:blip r:embed="rId16"/>
+                    <a:blip r:embed="rId18"/>
                     <a:stretch>
                       <a:fillRect/>
                     </a:stretch>
@@ -2389,7 +2441,7 @@
                     </pic:cNvPicPr>
                   </pic:nvPicPr>
                   <pic:blipFill>
-                    <a:blip r:embed="rId17"/>
+                    <a:blip r:embed="rId19"/>
                     <a:stretch>
                       <a:fillRect/>
                     </a:stretch>
@@ -2476,7 +2528,7 @@
                     </pic:cNvPicPr>
                   </pic:nvPicPr>
                   <pic:blipFill>
-                    <a:blip r:embed="rId18"/>
+                    <a:blip r:embed="rId20"/>
                     <a:stretch>
                       <a:fillRect/>
                     </a:stretch>
@@ -2545,7 +2597,7 @@
                     </pic:cNvPicPr>
                   </pic:nvPicPr>
                   <pic:blipFill>
-                    <a:blip r:embed="rId19">
+                    <a:blip r:embed="rId21">
                       <a:extLst>
                         <a:ext uri="{28A0092B-C50C-407E-A947-70E740481C1C}">
                           <a14:useLocalDpi xmlns:a14="http://schemas.microsoft.com/office/drawing/2010/main" val="0"/>
@@ -2620,7 +2672,7 @@
                     </pic:cNvPicPr>
                   </pic:nvPicPr>
                   <pic:blipFill>
-                    <a:blip r:embed="rId20"/>
+                    <a:blip r:embed="rId22"/>
                     <a:stretch>
                       <a:fillRect/>
                     </a:stretch>
@@ -2795,8 +2847,8 @@
       </w:pPr>
     </w:p>
     <w:sectPr>
-      <w:headerReference w:type="default" r:id="rId21"/>
-      <w:headerReference w:type="first" r:id="rId22"/>
+      <w:headerReference w:type="default" r:id="rId23"/>
+      <w:headerReference w:type="first" r:id="rId24"/>
       <w:pgSz w:w="11906" w:h="16838"/>
       <w:pgMar w:top="1134" w:right="850" w:bottom="1134" w:left="1701" w:header="708" w:footer="0" w:gutter="0"/>
       <w:pgNumType w:start="0"/>
@@ -5152,6 +5204,29 @@
     <w:name w:val="Nessun elenco"/>
     <w:qFormat/>
   </w:style>
+  <w:style w:type="character" w:styleId="Hyperlink">
+    <w:name w:val="Hyperlink"/>
+    <w:basedOn w:val="DefaultParagraphFont"/>
+    <w:uiPriority w:val="99"/>
+    <w:unhideWhenUsed/>
+    <w:rsid w:val="00F45BED"/>
+    <w:rPr>
+      <w:color w:val="0563C1" w:themeColor="hyperlink"/>
+      <w:u w:val="single"/>
+    </w:rPr>
+  </w:style>
+  <w:style w:type="character" w:styleId="UnresolvedMention">
+    <w:name w:val="Unresolved Mention"/>
+    <w:basedOn w:val="DefaultParagraphFont"/>
+    <w:uiPriority w:val="99"/>
+    <w:semiHidden/>
+    <w:unhideWhenUsed/>
+    <w:rsid w:val="00F45BED"/>
+    <w:rPr>
+      <w:color w:val="605E5C"/>
+      <w:shd w:val="clear" w:color="auto" w:fill="E1DFDD"/>
+    </w:rPr>
+  </w:style>
 </w:styles>
 </file>
 

</xml_diff>